<commit_message>
Modified Amazon Resume format
</commit_message>
<xml_diff>
--- a/Software Developer - Agile Animal/SIP Application.docx
+++ b/Software Developer - Agile Animal/SIP Application.docx
@@ -4,7 +4,8 @@
   <w:body>
     <w:p>
       <w:pPr>
-        <w:spacing w:after="0" w:line="240" w:lineRule="auto"/>
+        <w:spacing w:after="100" w:line="240" w:lineRule="auto"/>
+        <w:jc w:val="center"/>
         <w:rPr>
           <w:rFonts w:ascii="Times New Roman" w:eastAsia="Times New Roman" w:hAnsi="Times New Roman" w:cs="Times New Roman"/>
           <w:sz w:val="24"/>
@@ -12,10 +13,22 @@
           <w:lang w:val="en-CA" w:eastAsia="en-CA"/>
         </w:rPr>
       </w:pPr>
+      <w:r>
+        <w:rPr>
+          <w:rFonts w:ascii="Times New Roman" w:eastAsia="Times New Roman" w:hAnsi="Times New Roman" w:cs="Times New Roman"/>
+          <w:b/>
+          <w:bCs/>
+          <w:color w:val="000000"/>
+          <w:sz w:val="36"/>
+          <w:szCs w:val="36"/>
+          <w:lang w:val="en-CA" w:eastAsia="en-CA"/>
+        </w:rPr>
+        <w:t>Allen Peng Lu</w:t>
+      </w:r>
     </w:p>
     <w:p>
       <w:pPr>
-        <w:spacing w:after="200" w:line="240" w:lineRule="auto"/>
+        <w:spacing w:after="100" w:line="240" w:lineRule="auto"/>
         <w:jc w:val="center"/>
         <w:rPr>
           <w:rFonts w:ascii="Times New Roman" w:eastAsia="Times New Roman" w:hAnsi="Times New Roman" w:cs="Times New Roman"/>
@@ -30,54 +43,27 @@
           <w:b/>
           <w:bCs/>
           <w:color w:val="000000"/>
-          <w:sz w:val="36"/>
-          <w:szCs w:val="36"/>
-          <w:lang w:val="en-CA" w:eastAsia="en-CA"/>
-        </w:rPr>
-        <w:t>Allen Peng Lu</w:t>
-      </w:r>
-    </w:p>
-    <w:p>
-      <w:pPr>
-        <w:spacing w:after="200" w:line="240" w:lineRule="auto"/>
-        <w:jc w:val="center"/>
+          <w:lang w:val="en-CA" w:eastAsia="en-CA"/>
+        </w:rPr>
+        <w:t>11120 76 Ave NW</w:t>
+      </w:r>
+      <w:r>
+        <w:rPr>
+          <w:rFonts w:ascii="Times New Roman" w:eastAsia="Times New Roman" w:hAnsi="Times New Roman" w:cs="Times New Roman"/>
+          <w:color w:val="000000"/>
+          <w:lang w:val="en-CA" w:eastAsia="en-CA"/>
+        </w:rPr>
+        <w:t xml:space="preserve"> Edmonton, AB. T6G 0J8 || Phone:  604-788-6862</w:t>
+      </w:r>
+      <w:r>
         <w:rPr>
           <w:rFonts w:ascii="Times New Roman" w:eastAsia="Times New Roman" w:hAnsi="Times New Roman" w:cs="Times New Roman"/>
           <w:sz w:val="24"/>
           <w:szCs w:val="24"/>
           <w:lang w:val="en-CA" w:eastAsia="en-CA"/>
         </w:rPr>
-      </w:pPr>
-      <w:r>
-        <w:rPr>
-          <w:rFonts w:ascii="Times New Roman" w:eastAsia="Times New Roman" w:hAnsi="Times New Roman" w:cs="Times New Roman"/>
-          <w:b/>
-          <w:bCs/>
-          <w:color w:val="000000"/>
-          <w:lang w:val="en-CA" w:eastAsia="en-CA"/>
-        </w:rPr>
-        <w:t>11120 76 Ave NW</w:t>
-      </w:r>
-      <w:r>
-        <w:rPr>
-          <w:rFonts w:ascii="Times New Roman" w:eastAsia="Times New Roman" w:hAnsi="Times New Roman" w:cs="Times New Roman"/>
-          <w:color w:val="000000"/>
-          <w:lang w:val="en-CA" w:eastAsia="en-CA"/>
-        </w:rPr>
-        <w:t xml:space="preserve"> Edmonton, AB. T6G 0J8 || Phone:  604-788-6862</w:t>
-      </w:r>
-    </w:p>
-    <w:p>
-      <w:pPr>
-        <w:spacing w:after="200" w:line="240" w:lineRule="auto"/>
-        <w:jc w:val="center"/>
-        <w:rPr>
-          <w:rFonts w:ascii="Times New Roman" w:eastAsia="Times New Roman" w:hAnsi="Times New Roman" w:cs="Times New Roman"/>
-          <w:color w:val="0563C1"/>
-          <w:u w:val="single"/>
-          <w:lang w:val="en-CA" w:eastAsia="en-CA"/>
-        </w:rPr>
-      </w:pPr>
+        <w:t xml:space="preserve"> || </w:t>
+      </w:r>
       <w:r>
         <w:rPr>
           <w:rFonts w:ascii="Times New Roman" w:eastAsia="Times New Roman" w:hAnsi="Times New Roman" w:cs="Times New Roman"/>
@@ -100,7 +86,7 @@
     </w:p>
     <w:p>
       <w:pPr>
-        <w:spacing w:after="200" w:line="240" w:lineRule="auto"/>
+        <w:spacing w:after="100" w:line="240" w:lineRule="auto"/>
         <w:jc w:val="center"/>
         <w:rPr>
           <w:rFonts w:ascii="Times New Roman" w:eastAsia="Times New Roman" w:hAnsi="Times New Roman" w:cs="Times New Roman"/>
@@ -166,17 +152,6 @@
     </w:p>
     <w:p>
       <w:pPr>
-        <w:spacing w:after="0" w:line="276" w:lineRule="auto"/>
-        <w:textAlignment w:val="baseline"/>
-        <w:rPr>
-          <w:rFonts w:ascii="Times New Roman" w:eastAsia="Times New Roman" w:hAnsi="Times New Roman" w:cs="Times New Roman"/>
-          <w:color w:val="000000"/>
-          <w:lang w:val="en-CA" w:eastAsia="en-CA"/>
-        </w:rPr>
-      </w:pPr>
-    </w:p>
-    <w:p>
-      <w:pPr>
         <w:pBdr>
           <w:bottom w:val="thinThickThinMediumGap" w:sz="18" w:space="1" w:color="auto"/>
         </w:pBdr>
@@ -272,7 +247,7 @@
           <w:color w:val="000000"/>
           <w:lang w:val="en-CA" w:eastAsia="en-CA"/>
         </w:rPr>
-        <w:t>Completed CMPUT 174 – Computational Foundations I</w:t>
+        <w:t>Completed CMPUT 204 – Algorithms I</w:t>
       </w:r>
     </w:p>
     <w:p>
@@ -295,7 +270,7 @@
           <w:color w:val="000000"/>
           <w:lang w:val="en-CA" w:eastAsia="en-CA"/>
         </w:rPr>
-        <w:t>Completed CMPUT 175 – Computational Foundations II</w:t>
+        <w:t>Completed CMPUT 291 – File and Database Management</w:t>
       </w:r>
     </w:p>
     <w:p>
@@ -318,7 +293,7 @@
           <w:color w:val="000000"/>
           <w:lang w:val="en-CA" w:eastAsia="en-CA"/>
         </w:rPr>
-        <w:t>Completed CMPUT 272 – Logic and Formal Systems</w:t>
+        <w:t>Completed CMPUT 301 – Intro to Software Engineering</w:t>
       </w:r>
     </w:p>
     <w:p>
@@ -341,125 +316,8 @@
           <w:color w:val="000000"/>
           <w:lang w:val="en-CA" w:eastAsia="en-CA"/>
         </w:rPr>
-        <w:t>Completed CMPUT 204 – Algorithms I</w:t>
-      </w:r>
-    </w:p>
-    <w:p>
-      <w:pPr>
-        <w:numPr>
-          <w:ilvl w:val="1"/>
-          <w:numId w:val="1"/>
-        </w:numPr>
-        <w:spacing w:after="0" w:line="276" w:lineRule="auto"/>
-        <w:textAlignment w:val="baseline"/>
-        <w:rPr>
-          <w:rFonts w:ascii="Times New Roman" w:eastAsia="Times New Roman" w:hAnsi="Times New Roman" w:cs="Times New Roman"/>
-          <w:color w:val="000000"/>
-          <w:lang w:val="en-CA" w:eastAsia="en-CA"/>
-        </w:rPr>
-      </w:pPr>
-      <w:r>
-        <w:rPr>
-          <w:rFonts w:ascii="Times New Roman" w:eastAsia="Times New Roman" w:hAnsi="Times New Roman" w:cs="Times New Roman"/>
-          <w:color w:val="000000"/>
-          <w:lang w:val="en-CA" w:eastAsia="en-CA"/>
-        </w:rPr>
-        <w:t>Completed CMPUT 229 – Computer Organization and Architecture I</w:t>
-      </w:r>
-    </w:p>
-    <w:p>
-      <w:pPr>
-        <w:numPr>
-          <w:ilvl w:val="1"/>
-          <w:numId w:val="1"/>
-        </w:numPr>
-        <w:spacing w:after="0" w:line="276" w:lineRule="auto"/>
-        <w:textAlignment w:val="baseline"/>
-        <w:rPr>
-          <w:rFonts w:ascii="Times New Roman" w:eastAsia="Times New Roman" w:hAnsi="Times New Roman" w:cs="Times New Roman"/>
-          <w:color w:val="000000"/>
-          <w:lang w:val="en-CA" w:eastAsia="en-CA"/>
-        </w:rPr>
-      </w:pPr>
-      <w:r>
-        <w:rPr>
-          <w:rFonts w:ascii="Times New Roman" w:eastAsia="Times New Roman" w:hAnsi="Times New Roman" w:cs="Times New Roman"/>
-          <w:color w:val="000000"/>
-          <w:lang w:val="en-CA" w:eastAsia="en-CA"/>
-        </w:rPr>
-        <w:t>Completed CMPUT 291 – File and Database Management</w:t>
-      </w:r>
-    </w:p>
-    <w:p>
-      <w:pPr>
-        <w:numPr>
-          <w:ilvl w:val="1"/>
-          <w:numId w:val="1"/>
-        </w:numPr>
-        <w:spacing w:after="0" w:line="276" w:lineRule="auto"/>
-        <w:textAlignment w:val="baseline"/>
-        <w:rPr>
-          <w:rFonts w:ascii="Times New Roman" w:eastAsia="Times New Roman" w:hAnsi="Times New Roman" w:cs="Times New Roman"/>
-          <w:color w:val="000000"/>
-          <w:lang w:val="en-CA" w:eastAsia="en-CA"/>
-        </w:rPr>
-      </w:pPr>
-      <w:r>
-        <w:rPr>
-          <w:rFonts w:ascii="Times New Roman" w:eastAsia="Times New Roman" w:hAnsi="Times New Roman" w:cs="Times New Roman"/>
-          <w:color w:val="000000"/>
-          <w:lang w:val="en-CA" w:eastAsia="en-CA"/>
-        </w:rPr>
-        <w:t>Completed CMPUT 201 – Programming Methodology</w:t>
-      </w:r>
-    </w:p>
-    <w:p>
-      <w:pPr>
-        <w:numPr>
-          <w:ilvl w:val="1"/>
-          <w:numId w:val="1"/>
-        </w:numPr>
-        <w:spacing w:after="0" w:line="276" w:lineRule="auto"/>
-        <w:textAlignment w:val="baseline"/>
-        <w:rPr>
-          <w:rFonts w:ascii="Times New Roman" w:eastAsia="Times New Roman" w:hAnsi="Times New Roman" w:cs="Times New Roman"/>
-          <w:color w:val="000000"/>
-          <w:lang w:val="en-CA" w:eastAsia="en-CA"/>
-        </w:rPr>
-      </w:pPr>
-      <w:r>
-        <w:rPr>
-          <w:rFonts w:ascii="Times New Roman" w:eastAsia="Times New Roman" w:hAnsi="Times New Roman" w:cs="Times New Roman"/>
-          <w:color w:val="000000"/>
-          <w:lang w:val="en-CA" w:eastAsia="en-CA"/>
-        </w:rPr>
-        <w:t>Completed CMPUT 301 – Intro to Software Engineering</w:t>
-      </w:r>
-    </w:p>
-    <w:p>
-      <w:pPr>
-        <w:numPr>
-          <w:ilvl w:val="1"/>
-          <w:numId w:val="1"/>
-        </w:numPr>
-        <w:spacing w:after="0" w:line="276" w:lineRule="auto"/>
-        <w:textAlignment w:val="baseline"/>
-        <w:rPr>
-          <w:rFonts w:ascii="Times New Roman" w:eastAsia="Times New Roman" w:hAnsi="Times New Roman" w:cs="Times New Roman"/>
-          <w:color w:val="000000"/>
-          <w:lang w:val="en-CA" w:eastAsia="en-CA"/>
-        </w:rPr>
-      </w:pPr>
-      <w:r>
-        <w:rPr>
-          <w:rFonts w:ascii="Times New Roman" w:eastAsia="Times New Roman" w:hAnsi="Times New Roman" w:cs="Times New Roman"/>
-          <w:color w:val="000000"/>
-          <w:lang w:val="en-CA" w:eastAsia="en-CA"/>
-        </w:rPr>
         <w:t>Completed CMPUT 379 – Intro to Operating Systems</w:t>
       </w:r>
-      <w:bookmarkStart w:id="0" w:name="_GoBack"/>
-      <w:bookmarkEnd w:id="0"/>
     </w:p>
     <w:p>
       <w:pPr>
@@ -671,7 +529,25 @@
           <w:color w:val="000000"/>
           <w:lang w:val="en-CA" w:eastAsia="en-CA"/>
         </w:rPr>
-        <w:t>Android Mobile Phone Application suited for Powerlifting-specific weightlifting</w:t>
+        <w:t xml:space="preserve">Utilizes Google </w:t>
+      </w:r>
+      <w:proofErr w:type="spellStart"/>
+      <w:r>
+        <w:rPr>
+          <w:rFonts w:ascii="Times New Roman" w:eastAsia="Times New Roman" w:hAnsi="Times New Roman" w:cs="Times New Roman"/>
+          <w:color w:val="000000"/>
+          <w:lang w:val="en-CA" w:eastAsia="en-CA"/>
+        </w:rPr>
+        <w:t>Firestore</w:t>
+      </w:r>
+      <w:proofErr w:type="spellEnd"/>
+      <w:r>
+        <w:rPr>
+          <w:rFonts w:ascii="Times New Roman" w:eastAsia="Times New Roman" w:hAnsi="Times New Roman" w:cs="Times New Roman"/>
+          <w:color w:val="000000"/>
+          <w:lang w:val="en-CA" w:eastAsia="en-CA"/>
+        </w:rPr>
+        <w:t xml:space="preserve"> API to keep track of User Data, progress, and achievements</w:t>
       </w:r>
     </w:p>
     <w:p>
@@ -695,25 +571,15 @@
           <w:color w:val="000000"/>
           <w:lang w:val="en-CA" w:eastAsia="en-CA"/>
         </w:rPr>
-        <w:t xml:space="preserve">Utilizes Google </w:t>
-      </w:r>
-      <w:proofErr w:type="spellStart"/>
-      <w:r>
-        <w:rPr>
-          <w:rFonts w:ascii="Times New Roman" w:eastAsia="Times New Roman" w:hAnsi="Times New Roman" w:cs="Times New Roman"/>
-          <w:color w:val="000000"/>
-          <w:lang w:val="en-CA" w:eastAsia="en-CA"/>
-        </w:rPr>
-        <w:t>Firestore</w:t>
-      </w:r>
-      <w:proofErr w:type="spellEnd"/>
-      <w:r>
-        <w:rPr>
-          <w:rFonts w:ascii="Times New Roman" w:eastAsia="Times New Roman" w:hAnsi="Times New Roman" w:cs="Times New Roman"/>
-          <w:color w:val="000000"/>
-          <w:lang w:val="en-CA" w:eastAsia="en-CA"/>
-        </w:rPr>
-        <w:t xml:space="preserve"> API to keep track of User Data, progress, and achievements</w:t>
+        <w:t>A</w:t>
+      </w:r>
+      <w:r>
+        <w:rPr>
+          <w:rFonts w:ascii="Times New Roman" w:eastAsia="Times New Roman" w:hAnsi="Times New Roman" w:cs="Times New Roman"/>
+          <w:color w:val="000000"/>
+          <w:lang w:val="en-CA" w:eastAsia="en-CA"/>
+        </w:rPr>
+        <w:t>chievement system that compares User’s progress to real Powerlifting Federations</w:t>
       </w:r>
     </w:p>
     <w:p>
@@ -737,7 +603,7 @@
           <w:color w:val="000000"/>
           <w:lang w:val="en-CA" w:eastAsia="en-CA"/>
         </w:rPr>
-        <w:t>Creates a game-like achievement system that compares User’s progress to real Powerlifting Federations</w:t>
+        <w:t>Plots user work-out numbers on a line graph that can be found under the user’s profile</w:t>
       </w:r>
     </w:p>
     <w:p>
@@ -761,43 +627,8 @@
           <w:color w:val="000000"/>
           <w:lang w:val="en-CA" w:eastAsia="en-CA"/>
         </w:rPr>
-        <w:t>Plots user work-out numbers on a line graph that can be found under the user’s profile</w:t>
-      </w:r>
-    </w:p>
-    <w:p>
-      <w:pPr>
-        <w:pStyle w:val="ListParagraph"/>
-        <w:numPr>
-          <w:ilvl w:val="0"/>
-          <w:numId w:val="8"/>
-        </w:numPr>
-        <w:spacing w:after="0" w:line="276" w:lineRule="auto"/>
-        <w:textAlignment w:val="baseline"/>
-        <w:rPr>
-          <w:rFonts w:ascii="Times New Roman" w:eastAsia="Times New Roman" w:hAnsi="Times New Roman" w:cs="Times New Roman"/>
-          <w:color w:val="000000"/>
-          <w:lang w:val="en-CA" w:eastAsia="en-CA"/>
-        </w:rPr>
-      </w:pPr>
-      <w:r>
-        <w:rPr>
-          <w:rFonts w:ascii="Times New Roman" w:eastAsia="Times New Roman" w:hAnsi="Times New Roman" w:cs="Times New Roman"/>
-          <w:color w:val="000000"/>
-          <w:lang w:val="en-CA" w:eastAsia="en-CA"/>
-        </w:rPr>
         <w:t>Integrated 1-rep-max calculator that auto-updates the user’s achievements and progress</w:t>
       </w:r>
-    </w:p>
-    <w:p>
-      <w:pPr>
-        <w:spacing w:after="0" w:line="276" w:lineRule="auto"/>
-        <w:textAlignment w:val="baseline"/>
-        <w:rPr>
-          <w:rFonts w:ascii="Times New Roman" w:eastAsia="Times New Roman" w:hAnsi="Times New Roman" w:cs="Times New Roman"/>
-          <w:color w:val="000000"/>
-          <w:lang w:val="en-CA" w:eastAsia="en-CA"/>
-        </w:rPr>
-      </w:pPr>
     </w:p>
     <w:p>
       <w:pPr>
@@ -924,8 +755,7 @@
           <w:color w:val="000000"/>
           <w:lang w:val="en-CA" w:eastAsia="en-CA"/>
         </w:rPr>
-        <w:lastRenderedPageBreak/>
-        <w:t xml:space="preserve">Utilizes Google </w:t>
+        <w:t xml:space="preserve">Google </w:t>
       </w:r>
       <w:proofErr w:type="spellStart"/>
       <w:r>
@@ -996,258 +826,6 @@
     </w:p>
     <w:p>
       <w:pPr>
-        <w:spacing w:after="0" w:line="276" w:lineRule="auto"/>
-        <w:textAlignment w:val="baseline"/>
-        <w:rPr>
-          <w:rFonts w:ascii="Times New Roman" w:eastAsia="Times New Roman" w:hAnsi="Times New Roman" w:cs="Times New Roman"/>
-          <w:b/>
-          <w:bCs/>
-          <w:color w:val="000000"/>
-          <w:lang w:val="en-CA" w:eastAsia="en-CA"/>
-        </w:rPr>
-      </w:pPr>
-      <w:r>
-        <w:rPr>
-          <w:rFonts w:ascii="Times New Roman" w:eastAsia="Times New Roman" w:hAnsi="Times New Roman" w:cs="Times New Roman"/>
-          <w:b/>
-          <w:bCs/>
-          <w:color w:val="000000"/>
-          <w:lang w:val="en-CA" w:eastAsia="en-CA"/>
-        </w:rPr>
-        <w:t>Crime Statistics Database Program (March 2019 – April 2019</w:t>
-      </w:r>
-      <w:r>
-        <w:rPr>
-          <w:rFonts w:ascii="Times New Roman" w:eastAsia="Times New Roman" w:hAnsi="Times New Roman" w:cs="Times New Roman"/>
-          <w:b/>
-          <w:bCs/>
-          <w:color w:val="000000"/>
-          <w:lang w:val="en-CA" w:eastAsia="en-CA"/>
-        </w:rPr>
-        <w:t>)</w:t>
-      </w:r>
-    </w:p>
-    <w:p>
-      <w:pPr>
-        <w:spacing w:after="0" w:line="276" w:lineRule="auto"/>
-        <w:textAlignment w:val="baseline"/>
-        <w:rPr>
-          <w:rFonts w:ascii="Times New Roman" w:eastAsia="Times New Roman" w:hAnsi="Times New Roman" w:cs="Times New Roman"/>
-          <w:color w:val="000000"/>
-          <w:lang w:val="en-CA" w:eastAsia="en-CA"/>
-        </w:rPr>
-      </w:pPr>
-      <w:r>
-        <w:rPr>
-          <w:rFonts w:ascii="Times New Roman" w:eastAsia="Times New Roman" w:hAnsi="Times New Roman" w:cs="Times New Roman"/>
-          <w:color w:val="000000"/>
-          <w:lang w:val="en-CA" w:eastAsia="en-CA"/>
-        </w:rPr>
-        <w:t>Crime Statistics UI - Edmonton Open Data Initiative</w:t>
-      </w:r>
-    </w:p>
-    <w:p>
-      <w:pPr>
-        <w:spacing w:after="0" w:line="276" w:lineRule="auto"/>
-        <w:textAlignment w:val="baseline"/>
-      </w:pPr>
-      <w:proofErr w:type="spellStart"/>
-      <w:r>
-        <w:rPr>
-          <w:rFonts w:ascii="Times New Roman" w:eastAsia="Times New Roman" w:hAnsi="Times New Roman" w:cs="Times New Roman"/>
-          <w:color w:val="000000"/>
-          <w:lang w:val="en-CA" w:eastAsia="en-CA"/>
-        </w:rPr>
-        <w:t>Github</w:t>
-      </w:r>
-      <w:proofErr w:type="spellEnd"/>
-      <w:r>
-        <w:rPr>
-          <w:rFonts w:ascii="Times New Roman" w:eastAsia="Times New Roman" w:hAnsi="Times New Roman" w:cs="Times New Roman"/>
-          <w:color w:val="000000"/>
-          <w:lang w:val="en-CA" w:eastAsia="en-CA"/>
-        </w:rPr>
-        <w:t xml:space="preserve"> Link: </w:t>
-      </w:r>
-      <w:hyperlink r:id="rId10" w:history="1">
-        <w:r>
-          <w:rPr>
-            <w:rStyle w:val="Hyperlink"/>
-          </w:rPr>
-          <w:t>https://github.com/ApluUalberta/Crime-Statistics-Database-Program</w:t>
-        </w:r>
-      </w:hyperlink>
-    </w:p>
-    <w:p>
-      <w:pPr>
-        <w:pStyle w:val="ListParagraph"/>
-        <w:numPr>
-          <w:ilvl w:val="0"/>
-          <w:numId w:val="8"/>
-        </w:numPr>
-        <w:spacing w:after="0" w:line="276" w:lineRule="auto"/>
-        <w:textAlignment w:val="baseline"/>
-        <w:rPr>
-          <w:rFonts w:ascii="Times New Roman" w:eastAsia="Times New Roman" w:hAnsi="Times New Roman" w:cs="Times New Roman"/>
-          <w:color w:val="000000"/>
-          <w:lang w:val="en-CA" w:eastAsia="en-CA"/>
-        </w:rPr>
-      </w:pPr>
-      <w:r>
-        <w:rPr>
-          <w:rFonts w:ascii="Times New Roman" w:eastAsia="Times New Roman" w:hAnsi="Times New Roman" w:cs="Times New Roman"/>
-          <w:color w:val="000000"/>
-          <w:lang w:val="en-CA" w:eastAsia="en-CA"/>
-        </w:rPr>
-        <w:t>Simple Command Line Interface that allows for</w:t>
-      </w:r>
-      <w:r>
-        <w:rPr>
-          <w:rFonts w:ascii="Times New Roman" w:eastAsia="Times New Roman" w:hAnsi="Times New Roman" w:cs="Times New Roman"/>
-          <w:color w:val="000000"/>
-          <w:lang w:val="en-CA" w:eastAsia="en-CA"/>
-        </w:rPr>
-        <w:t xml:space="preserve"> 4</w:t>
-      </w:r>
-      <w:r>
-        <w:rPr>
-          <w:rFonts w:ascii="Times New Roman" w:eastAsia="Times New Roman" w:hAnsi="Times New Roman" w:cs="Times New Roman"/>
-          <w:color w:val="000000"/>
-          <w:lang w:val="en-CA" w:eastAsia="en-CA"/>
-        </w:rPr>
-        <w:t xml:space="preserve"> </w:t>
-      </w:r>
-      <w:r>
-        <w:rPr>
-          <w:rFonts w:ascii="Times New Roman" w:eastAsia="Times New Roman" w:hAnsi="Times New Roman" w:cs="Times New Roman"/>
-          <w:color w:val="000000"/>
-          <w:lang w:val="en-CA" w:eastAsia="en-CA"/>
-        </w:rPr>
-        <w:t>complex database q</w:t>
-      </w:r>
-      <w:r>
-        <w:rPr>
-          <w:rFonts w:ascii="Times New Roman" w:eastAsia="Times New Roman" w:hAnsi="Times New Roman" w:cs="Times New Roman"/>
-          <w:color w:val="000000"/>
-          <w:lang w:val="en-CA" w:eastAsia="en-CA"/>
-        </w:rPr>
-        <w:t>ueries</w:t>
-      </w:r>
-      <w:r>
-        <w:rPr>
-          <w:rFonts w:ascii="Times New Roman" w:eastAsia="Times New Roman" w:hAnsi="Times New Roman" w:cs="Times New Roman"/>
-          <w:color w:val="000000"/>
-          <w:lang w:val="en-CA" w:eastAsia="en-CA"/>
-        </w:rPr>
-        <w:t xml:space="preserve"> on a given Database</w:t>
-      </w:r>
-    </w:p>
-    <w:p>
-      <w:pPr>
-        <w:pStyle w:val="ListParagraph"/>
-        <w:numPr>
-          <w:ilvl w:val="0"/>
-          <w:numId w:val="8"/>
-        </w:numPr>
-        <w:spacing w:after="0" w:line="276" w:lineRule="auto"/>
-        <w:textAlignment w:val="baseline"/>
-        <w:rPr>
-          <w:rFonts w:ascii="Times New Roman" w:eastAsia="Times New Roman" w:hAnsi="Times New Roman" w:cs="Times New Roman"/>
-          <w:color w:val="000000"/>
-          <w:lang w:val="en-CA" w:eastAsia="en-CA"/>
-        </w:rPr>
-      </w:pPr>
-      <w:r>
-        <w:rPr>
-          <w:rFonts w:ascii="Times New Roman" w:eastAsia="Times New Roman" w:hAnsi="Times New Roman" w:cs="Times New Roman"/>
-          <w:color w:val="000000"/>
-          <w:lang w:val="en-CA" w:eastAsia="en-CA"/>
-        </w:rPr>
-        <w:t>Embedded SQLITE3 Queries in Python to create a simple UI</w:t>
-      </w:r>
-    </w:p>
-    <w:p>
-      <w:pPr>
-        <w:pStyle w:val="ListParagraph"/>
-        <w:numPr>
-          <w:ilvl w:val="0"/>
-          <w:numId w:val="8"/>
-        </w:numPr>
-        <w:spacing w:after="0" w:line="276" w:lineRule="auto"/>
-        <w:textAlignment w:val="baseline"/>
-        <w:rPr>
-          <w:rFonts w:ascii="Times New Roman" w:eastAsia="Times New Roman" w:hAnsi="Times New Roman" w:cs="Times New Roman"/>
-          <w:color w:val="000000"/>
-          <w:lang w:val="en-CA" w:eastAsia="en-CA"/>
-        </w:rPr>
-      </w:pPr>
-      <w:r>
-        <w:rPr>
-          <w:rFonts w:ascii="Times New Roman" w:eastAsia="Times New Roman" w:hAnsi="Times New Roman" w:cs="Times New Roman"/>
-          <w:color w:val="000000"/>
-          <w:lang w:val="en-CA" w:eastAsia="en-CA"/>
-        </w:rPr>
-        <w:t>Imported Pandas and Folium Libraries to plot queried data onto graphs</w:t>
-      </w:r>
-    </w:p>
-    <w:p>
-      <w:pPr>
-        <w:pStyle w:val="ListParagraph"/>
-        <w:numPr>
-          <w:ilvl w:val="0"/>
-          <w:numId w:val="8"/>
-        </w:numPr>
-        <w:spacing w:after="0" w:line="276" w:lineRule="auto"/>
-        <w:textAlignment w:val="baseline"/>
-        <w:rPr>
-          <w:rFonts w:ascii="Times New Roman" w:eastAsia="Times New Roman" w:hAnsi="Times New Roman" w:cs="Times New Roman"/>
-          <w:color w:val="000000"/>
-          <w:lang w:val="en-CA" w:eastAsia="en-CA"/>
-        </w:rPr>
-      </w:pPr>
-      <w:r>
-        <w:rPr>
-          <w:rFonts w:ascii="Times New Roman" w:eastAsia="Times New Roman" w:hAnsi="Times New Roman" w:cs="Times New Roman"/>
-          <w:color w:val="000000"/>
-          <w:lang w:val="en-CA" w:eastAsia="en-CA"/>
-        </w:rPr>
-        <w:t>Menu Entry runs 1 of 4 Queries depending on user input</w:t>
-      </w:r>
-    </w:p>
-    <w:p>
-      <w:pPr>
-        <w:pStyle w:val="ListParagraph"/>
-        <w:numPr>
-          <w:ilvl w:val="1"/>
-          <w:numId w:val="8"/>
-        </w:numPr>
-        <w:spacing w:after="0" w:line="276" w:lineRule="auto"/>
-        <w:textAlignment w:val="baseline"/>
-        <w:rPr>
-          <w:rFonts w:ascii="Times New Roman" w:eastAsia="Times New Roman" w:hAnsi="Times New Roman" w:cs="Times New Roman"/>
-          <w:color w:val="000000"/>
-          <w:lang w:val="en-CA" w:eastAsia="en-CA"/>
-        </w:rPr>
-      </w:pPr>
-      <w:r>
-        <w:rPr>
-          <w:rFonts w:ascii="Times New Roman" w:eastAsia="Times New Roman" w:hAnsi="Times New Roman" w:cs="Times New Roman"/>
-          <w:color w:val="000000"/>
-          <w:lang w:val="en-CA" w:eastAsia="en-CA"/>
-        </w:rPr>
-        <w:t>Each Requir</w:t>
-      </w:r>
-      <w:r>
-        <w:rPr>
-          <w:rFonts w:ascii="Times New Roman" w:eastAsia="Times New Roman" w:hAnsi="Times New Roman" w:cs="Times New Roman"/>
-          <w:color w:val="000000"/>
-          <w:lang w:val="en-CA" w:eastAsia="en-CA"/>
-        </w:rPr>
-        <w:t>e Additional input, such as year</w:t>
-      </w:r>
-    </w:p>
-    <w:p>
-      <w:pPr>
         <w:pBdr>
           <w:bottom w:val="thinThickThinMediumGap" w:sz="18" w:space="1" w:color="auto"/>
         </w:pBdr>
@@ -1320,7 +898,23 @@
           <w:color w:val="000000"/>
           <w:lang w:val="en-CA" w:eastAsia="en-CA"/>
         </w:rPr>
-        <w:t>4 Months of Java Experience</w:t>
+        <w:t>7 Months of Android Studio</w:t>
+      </w:r>
+      <w:r>
+        <w:rPr>
+          <w:rFonts w:ascii="Times New Roman" w:eastAsia="Times New Roman" w:hAnsi="Times New Roman" w:cs="Times New Roman"/>
+          <w:color w:val="000000"/>
+          <w:lang w:val="en-CA" w:eastAsia="en-CA"/>
+        </w:rPr>
+        <w:t>/Java</w:t>
+      </w:r>
+      <w:r>
+        <w:rPr>
+          <w:rFonts w:ascii="Times New Roman" w:eastAsia="Times New Roman" w:hAnsi="Times New Roman" w:cs="Times New Roman"/>
+          <w:color w:val="000000"/>
+          <w:lang w:val="en-CA" w:eastAsia="en-CA"/>
+        </w:rPr>
+        <w:t xml:space="preserve"> Experience</w:t>
       </w:r>
     </w:p>
     <w:p>
@@ -1343,29 +937,6 @@
           <w:color w:val="000000"/>
           <w:lang w:val="en-CA" w:eastAsia="en-CA"/>
         </w:rPr>
-        <w:t>7 Months of Android Studio Experience</w:t>
-      </w:r>
-    </w:p>
-    <w:p>
-      <w:pPr>
-        <w:numPr>
-          <w:ilvl w:val="0"/>
-          <w:numId w:val="3"/>
-        </w:numPr>
-        <w:spacing w:after="0" w:line="276" w:lineRule="auto"/>
-        <w:textAlignment w:val="baseline"/>
-        <w:rPr>
-          <w:rFonts w:ascii="Times New Roman" w:eastAsia="Times New Roman" w:hAnsi="Times New Roman" w:cs="Times New Roman"/>
-          <w:color w:val="000000"/>
-          <w:lang w:val="en-CA" w:eastAsia="en-CA"/>
-        </w:rPr>
-      </w:pPr>
-      <w:r>
-        <w:rPr>
-          <w:rFonts w:ascii="Times New Roman" w:eastAsia="Times New Roman" w:hAnsi="Times New Roman" w:cs="Times New Roman"/>
-          <w:color w:val="000000"/>
-          <w:lang w:val="en-CA" w:eastAsia="en-CA"/>
-        </w:rPr>
         <w:t>1 Year of C</w:t>
       </w:r>
       <w:r>
@@ -1457,19 +1028,19 @@
           <w:color w:val="000000"/>
           <w:lang w:val="en-CA" w:eastAsia="en-CA"/>
         </w:rPr>
-        <w:t>Powerlifting, Drone Photography, RC Vehicle Modification, E-Commerce Entrepreneurship</w:t>
-      </w:r>
+        <w:t>Powerlifting, Drone Photography, RC Vehicle Modification, E-Commerce Entrepreneurshi</w:t>
+      </w:r>
+      <w:r>
+        <w:rPr>
+          <w:rFonts w:ascii="Times New Roman" w:eastAsia="Times New Roman" w:hAnsi="Times New Roman" w:cs="Times New Roman"/>
+          <w:color w:val="000000"/>
+          <w:lang w:val="en-CA" w:eastAsia="en-CA"/>
+        </w:rPr>
+        <w:t>p</w:t>
+      </w:r>
+      <w:bookmarkStart w:id="0" w:name="_GoBack"/>
+      <w:bookmarkEnd w:id="0"/>
     </w:p>
-    <w:p>
-      <w:pPr>
-        <w:spacing w:line="276" w:lineRule="auto"/>
-        <w:rPr>
-          <w:rFonts w:ascii="Calibri" w:eastAsia="Calibri" w:hAnsi="Calibri" w:cs="Times New Roman"/>
-          <w:lang w:val="en-CA"/>
-        </w:rPr>
-      </w:pPr>
-    </w:p>
-    <w:p/>
     <w:sectPr>
       <w:pgSz w:w="12240" w:h="15840"/>
       <w:pgMar w:top="1440" w:right="1440" w:bottom="1440" w:left="1440" w:header="720" w:footer="720" w:gutter="0"/>
@@ -2999,7 +2570,7 @@
       </w:pPr>
     </w:pPrDefault>
   </w:docDefaults>
-  <w:latentStyles w:defLockedState="0" w:defUIPriority="99" w:defSemiHidden="0" w:defUnhideWhenUsed="0" w:defQFormat="0" w:count="376">
+  <w:latentStyles w:defLockedState="0" w:defUIPriority="99" w:defSemiHidden="0" w:defUnhideWhenUsed="0" w:defQFormat="0" w:count="375">
     <w:lsdException w:name="Normal" w:uiPriority="0" w:qFormat="1"/>
     <w:lsdException w:name="heading 1" w:uiPriority="9" w:qFormat="1"/>
     <w:lsdException w:name="heading 2" w:semiHidden="1" w:uiPriority="9" w:unhideWhenUsed="1" w:qFormat="1"/>
@@ -3375,7 +2946,6 @@
     <w:lsdException w:name="Smart Hyperlink" w:semiHidden="1" w:unhideWhenUsed="1"/>
     <w:lsdException w:name="Hashtag" w:semiHidden="1" w:unhideWhenUsed="1"/>
     <w:lsdException w:name="Unresolved Mention" w:semiHidden="1" w:unhideWhenUsed="1"/>
-    <w:lsdException w:name="Smart Link" w:semiHidden="1" w:unhideWhenUsed="1"/>
   </w:latentStyles>
   <w:style w:type="paragraph" w:default="1" w:styleId="Normal">
     <w:name w:val="Normal"/>
@@ -3699,7 +3269,7 @@
 </file>
 
 <file path=customXml/itemProps1.xml><?xml version="1.0" encoding="utf-8"?>
-<ds:datastoreItem xmlns:ds="http://schemas.openxmlformats.org/officeDocument/2006/customXml" ds:itemID="{FC6492DD-F926-413A-A85A-E1F47BD46BA9}">
+<ds:datastoreItem xmlns:ds="http://schemas.openxmlformats.org/officeDocument/2006/customXml" ds:itemID="{42E9637F-511B-4AF8-AA6B-A16F18488379}">
   <ds:schemaRefs>
     <ds:schemaRef ds:uri="http://schemas.openxmlformats.org/officeDocument/2006/bibliography"/>
   </ds:schemaRefs>

</xml_diff>